<commit_message>
Update slides for Class 5
</commit_message>
<xml_diff>
--- a/class05w.docx
+++ b/class05w.docx
@@ -2805,7 +2805,7 @@
         <w:rPr>
           <w:rStyle w:val="StringTok"/>
         </w:rPr>
-        <w:t xml:space="preserve">"Bill Length in mm"</w:t>
+        <w:t xml:space="preserve">"A1c difference (%)"</w:t>
       </w:r>
       <w:r>
         <w:rPr>
@@ -3084,7 +3084,7 @@
         <w:rPr>
           <w:rStyle w:val="StringTok"/>
         </w:rPr>
-        <w:t xml:space="preserve">"Bill Length in mm"</w:t>
+        <w:t xml:space="preserve">"A1c difference (%)"</w:t>
       </w:r>
       <w:r>
         <w:rPr>
@@ -3549,7 +3549,7 @@
         <w:rPr>
           <w:rStyle w:val="StringTok"/>
         </w:rPr>
-        <w:t xml:space="preserve">"Bill Length in mm"</w:t>
+        <w:t xml:space="preserve">"A1c difference (%)"</w:t>
       </w:r>
       <w:r>
         <w:rPr>

</xml_diff>